<commit_message>
added username to file
</commit_message>
<xml_diff>
--- a/Sudoku.docx
+++ b/Sudoku.docx
@@ -1804,13 +1804,8 @@
       </w:r>
       <w:proofErr w:type="spellEnd"/>
       <w:r>
-        <w:t xml:space="preserve">- represents the game board. Here we can find the functions that are checking if the game is </w:t>
-      </w:r>
-      <w:proofErr w:type="spellStart"/>
-      <w:r>
-        <w:t>finished</w:t>
-      </w:r>
-      <w:proofErr w:type="spellEnd"/>
+        <w:t>- represents the game board. Here we can find the functions that are checking if the game is finished</w:t>
+      </w:r>
     </w:p>
     <w:p>
       <w:pPr>
@@ -2068,8 +2063,6 @@
         </w:rPr>
         <w:t xml:space="preserve"> making the server is added</w:t>
       </w:r>
-      <w:bookmarkStart w:id="17" w:name="_GoBack"/>
-      <w:bookmarkEnd w:id="17"/>
       <w:r>
         <w:rPr>
           <w:rFonts w:ascii="Cambria Math" w:hAnsi="Cambria Math" w:cs="Cambria Math"/>
@@ -2078,45 +2071,52 @@
         </w:rPr>
         <w:t xml:space="preserve">. </w:t>
       </w:r>
+      <w:r>
+        <w:rPr>
+          <w:rFonts w:ascii="Cambria Math" w:hAnsi="Cambria Math" w:cs="Cambria Math"/>
+          <w:sz w:val="30"/>
+          <w:szCs w:val="30"/>
+        </w:rPr>
+        <w:t xml:space="preserve"> Tests are remade by the same solver after the adding of the server.</w:t>
+      </w:r>
     </w:p>
     <w:p>
       <w:pPr>
         <w:pStyle w:val="Heading1"/>
         <w:jc w:val="center"/>
       </w:pPr>
-      <w:bookmarkStart w:id="18" w:name="_Toc87368505"/>
+      <w:bookmarkStart w:id="17" w:name="_Toc87368505"/>
       <w:r>
         <w:t>Conclusion</w:t>
       </w:r>
+      <w:bookmarkEnd w:id="17"/>
+    </w:p>
+    <w:p/>
+    <w:p>
+      <w:pPr>
+        <w:pStyle w:val="Heading2"/>
+      </w:pPr>
+      <w:bookmarkStart w:id="18" w:name="_Toc87368506"/>
+      <w:r>
+        <w:t>5.1. Review and future plans</w:t>
+      </w:r>
       <w:bookmarkEnd w:id="18"/>
-    </w:p>
-    <w:p/>
-    <w:p>
-      <w:pPr>
-        <w:pStyle w:val="Heading2"/>
-      </w:pPr>
-      <w:bookmarkStart w:id="19" w:name="_Toc87368506"/>
-      <w:r>
-        <w:t>5.1. Review and future plans</w:t>
-      </w:r>
+      <w:r>
+        <w:t xml:space="preserve"> </w:t>
+      </w:r>
+    </w:p>
+    <w:p>
+      <w:r>
+        <w:t>I</w:t>
+      </w:r>
+      <w:r>
+        <w:t xml:space="preserve">nteractive pictures to congrats your winning and be sad when you lose. </w:t>
+      </w:r>
+      <w:r>
+        <w:t xml:space="preserve">Also make the timer work. </w:t>
+      </w:r>
+      <w:bookmarkStart w:id="19" w:name="_GoBack"/>
       <w:bookmarkEnd w:id="19"/>
-      <w:r>
-        <w:t xml:space="preserve"> </w:t>
-      </w:r>
-    </w:p>
-    <w:p>
-      <w:r>
-        <w:t xml:space="preserve">For future plans the game </w:t>
-      </w:r>
-      <w:r>
-        <w:t xml:space="preserve">can </w:t>
-      </w:r>
-      <w:r>
-        <w:t xml:space="preserve">have a random option which is to get a random of difficulty level. Also interactive pictures to congrats your winning and be sad when you lose. </w:t>
-      </w:r>
-      <w:r>
-        <w:t xml:space="preserve">Also to solve the most important problem: CONNECTING TO THE SERVER. </w:t>
-      </w:r>
     </w:p>
     <w:p/>
     <w:p/>
@@ -2132,7 +2132,6 @@
       </w:r>
       <w:bookmarkEnd w:id="20"/>
     </w:p>
-    <w:p/>
     <w:p>
       <w:pPr>
         <w:pStyle w:val="ListParagraph"/>
@@ -2228,6 +2227,23 @@
           <w:szCs w:val="30"/>
         </w:rPr>
         <w:t>, Lecture11c.pdf, Lecture14bFX.pdf</w:t>
+      </w:r>
+    </w:p>
+    <w:p>
+      <w:pPr>
+        <w:pStyle w:val="ListParagraph"/>
+        <w:numPr>
+          <w:ilvl w:val="0"/>
+          <w:numId w:val="21"/>
+        </w:numPr>
+      </w:pPr>
+      <w:r>
+        <w:rPr>
+          <w:rFonts w:ascii="Arial" w:hAnsi="Arial" w:cs="Arial"/>
+          <w:sz w:val="30"/>
+          <w:szCs w:val="30"/>
+        </w:rPr>
+        <w:t>Lab 13 task 4 the clock</w:t>
       </w:r>
     </w:p>
     <w:sectPr>
@@ -5319,7 +5335,7 @@
 </file>
 
 <file path=customXml/itemProps1.xml><?xml version="1.0" encoding="utf-8"?>
-<ds:datastoreItem xmlns:ds="http://schemas.openxmlformats.org/officeDocument/2006/customXml" ds:itemID="{9FE136A4-9773-4858-AF4B-870567267315}">
+<ds:datastoreItem xmlns:ds="http://schemas.openxmlformats.org/officeDocument/2006/customXml" ds:itemID="{5D60E87A-A42F-4D04-A755-7626A7AC35DA}">
   <ds:schemaRefs>
     <ds:schemaRef ds:uri="http://schemas.openxmlformats.org/officeDocument/2006/bibliography"/>
   </ds:schemaRefs>

</xml_diff>